<commit_message>
Solid version with EFE solution.
</commit_message>
<xml_diff>
--- a/Second Law of Motion Derivation.docx
+++ b/Second Law of Motion Derivation.docx
@@ -1,6 +1,6 @@
 
 <file path=word/document.xml><?xml version="1.0" encoding="utf-8"?>
-<w:document xmlns:wpc="http://schemas.microsoft.com/office/word/2010/wordprocessingCanvas" xmlns:cx="http://schemas.microsoft.com/office/drawing/2014/chartex" xmlns:cx1="http://schemas.microsoft.com/office/drawing/2015/9/8/chartex" xmlns:cx2="http://schemas.microsoft.com/office/drawing/2015/10/21/chartex" xmlns:cx3="http://schemas.microsoft.com/office/drawing/2016/5/9/chartex" xmlns:cx4="http://schemas.microsoft.com/office/drawing/2016/5/10/chartex" xmlns:cx5="http://schemas.microsoft.com/office/drawing/2016/5/11/chartex" xmlns:cx6="http://schemas.microsoft.com/office/drawing/2016/5/12/chartex" xmlns:cx7="http://schemas.microsoft.com/office/drawing/2016/5/13/chartex" xmlns:cx8="http://schemas.microsoft.com/office/drawing/2016/5/14/chartex" xmlns:mc="http://schemas.openxmlformats.org/markup-compatibility/2006" xmlns:aink="http://schemas.microsoft.com/office/drawing/2016/ink" xmlns:am3d="http://schemas.microsoft.com/office/drawing/2017/model3d" xmlns:o="urn:schemas-microsoft-com:office:office" xmlns:r="http://schemas.openxmlformats.org/officeDocument/2006/relationships" xmlns:m="http://schemas.openxmlformats.org/officeDocument/2006/math" xmlns:v="urn:schemas-microsoft-com:vml" xmlns:wp14="http://schemas.microsoft.com/office/word/2010/wordprocessingDrawing" xmlns:wp="http://schemas.openxmlformats.org/drawingml/2006/wordprocessingDrawing" xmlns:w10="urn:schemas-microsoft-com:office:word" xmlns:w="http://schemas.openxmlformats.org/wordprocessingml/2006/main" xmlns:w14="http://schemas.microsoft.com/office/word/2010/wordml" xmlns:w15="http://schemas.microsoft.com/office/word/2012/wordml" xmlns:w16cex="http://schemas.microsoft.com/office/word/2018/wordml/cex" xmlns:w16cid="http://schemas.microsoft.com/office/word/2016/wordml/cid" xmlns:w16="http://schemas.microsoft.com/office/word/2018/wordml" xmlns:w16sdtdh="http://schemas.microsoft.com/office/word/2020/wordml/sdtdatahash" xmlns:w16se="http://schemas.microsoft.com/office/word/2015/wordml/symex" xmlns:wpg="http://schemas.microsoft.com/office/word/2010/wordprocessingGroup" xmlns:wpi="http://schemas.microsoft.com/office/word/2010/wordprocessingInk" xmlns:wne="http://schemas.microsoft.com/office/word/2006/wordml" xmlns:wps="http://schemas.microsoft.com/office/word/2010/wordprocessingShape" mc:Ignorable="w14 w15 w16se w16cid w16 w16cex w16sdtdh wp14">
+<w:document xmlns:wpc="http://schemas.microsoft.com/office/word/2010/wordprocessingCanvas" xmlns:cx="http://schemas.microsoft.com/office/drawing/2014/chartex" xmlns:cx1="http://schemas.microsoft.com/office/drawing/2015/9/8/chartex" xmlns:cx2="http://schemas.microsoft.com/office/drawing/2015/10/21/chartex" xmlns:cx3="http://schemas.microsoft.com/office/drawing/2016/5/9/chartex" xmlns:cx4="http://schemas.microsoft.com/office/drawing/2016/5/10/chartex" xmlns:cx5="http://schemas.microsoft.com/office/drawing/2016/5/11/chartex" xmlns:cx6="http://schemas.microsoft.com/office/drawing/2016/5/12/chartex" xmlns:cx7="http://schemas.microsoft.com/office/drawing/2016/5/13/chartex" xmlns:cx8="http://schemas.microsoft.com/office/drawing/2016/5/14/chartex" xmlns:mc="http://schemas.openxmlformats.org/markup-compatibility/2006" xmlns:aink="http://schemas.microsoft.com/office/drawing/2016/ink" xmlns:am3d="http://schemas.microsoft.com/office/drawing/2017/model3d" xmlns:o="urn:schemas-microsoft-com:office:office" xmlns:oel="http://schemas.microsoft.com/office/2019/extlst" xmlns:r="http://schemas.openxmlformats.org/officeDocument/2006/relationships" xmlns:m="http://schemas.openxmlformats.org/officeDocument/2006/math" xmlns:v="urn:schemas-microsoft-com:vml" xmlns:wp14="http://schemas.microsoft.com/office/word/2010/wordprocessingDrawing" xmlns:wp="http://schemas.openxmlformats.org/drawingml/2006/wordprocessingDrawing" xmlns:w10="urn:schemas-microsoft-com:office:word" xmlns:w="http://schemas.openxmlformats.org/wordprocessingml/2006/main" xmlns:w14="http://schemas.microsoft.com/office/word/2010/wordml" xmlns:w15="http://schemas.microsoft.com/office/word/2012/wordml" xmlns:w16cex="http://schemas.microsoft.com/office/word/2018/wordml/cex" xmlns:w16cid="http://schemas.microsoft.com/office/word/2016/wordml/cid" xmlns:w16="http://schemas.microsoft.com/office/word/2018/wordml" xmlns:w16sdtdh="http://schemas.microsoft.com/office/word/2020/wordml/sdtdatahash" xmlns:w16se="http://schemas.microsoft.com/office/word/2015/wordml/symex" xmlns:wpg="http://schemas.microsoft.com/office/word/2010/wordprocessingGroup" xmlns:wpi="http://schemas.microsoft.com/office/word/2010/wordprocessingInk" xmlns:wne="http://schemas.microsoft.com/office/word/2006/wordml" xmlns:wps="http://schemas.microsoft.com/office/word/2010/wordprocessingShape" mc:Ignorable="w14 w15 w16se w16cid w16 w16cex w16sdtdh wp14">
   <w:body>
     <w:p>
       <w:pPr>
@@ -1536,7 +1536,7 @@
                 <w:rPr>
                   <w:rFonts w:ascii="Cambria Math" w:hAnsi="Cambria Math"/>
                 </w:rPr>
-                <m:t>A</m:t>
+                <m:t>a</m:t>
               </m:r>
             </m:e>
             <m:sub>
@@ -1733,7 +1733,7 @@
                 <w:rPr>
                   <w:rFonts w:ascii="Cambria Math" w:hAnsi="Cambria Math"/>
                 </w:rPr>
-                <m:t>A</m:t>
+                <m:t>a</m:t>
               </m:r>
             </m:e>
             <m:sub>
@@ -1764,11 +1764,9 @@
       <w:r>
         <w:t xml:space="preserve">If the local geometry of spacetime is flat, then Christoffel symbols </w:t>
       </w:r>
-      <w:proofErr w:type="gramStart"/>
       <w:r>
-        <w:t>vanish</w:t>
+        <w:t>vanish,</w:t>
       </w:r>
-      <w:proofErr w:type="gramEnd"/>
       <w:r>
         <w:t xml:space="preserve"> and we’re left with:</w:t>
       </w:r>
@@ -2226,7 +2224,7 @@
                     <w:rPr>
                       <w:rFonts w:ascii="Cambria Math" w:hAnsi="Cambria Math"/>
                     </w:rPr>
-                    <m:t>A</m:t>
+                    <m:t>a</m:t>
                   </m:r>
                 </m:e>
                 <m:sub>
@@ -2447,7 +2445,7 @@
                     <w:rPr>
                       <w:rFonts w:ascii="Cambria Math" w:hAnsi="Cambria Math"/>
                     </w:rPr>
-                    <m:t>A</m:t>
+                    <m:t>a</m:t>
                   </m:r>
                 </m:e>
                 <m:sub>
@@ -2633,7 +2631,7 @@
                 <w:rPr>
                   <w:rFonts w:ascii="Cambria Math" w:hAnsi="Cambria Math"/>
                 </w:rPr>
-                <m:t>A</m:t>
+                <m:t>a</m:t>
               </m:r>
             </m:e>
             <m:sub>
@@ -2751,7 +2749,7 @@
                         <w:rPr>
                           <w:rFonts w:ascii="Cambria Math" w:hAnsi="Cambria Math"/>
                         </w:rPr>
-                        <m:t>A</m:t>
+                        <m:t>a</m:t>
                       </m:r>
                     </m:e>
                     <m:sub>
@@ -2893,7 +2891,7 @@
                         <w:rPr>
                           <w:rFonts w:ascii="Cambria Math" w:hAnsi="Cambria Math"/>
                         </w:rPr>
-                        <m:t>A</m:t>
+                        <m:t>a</m:t>
                       </m:r>
                     </m:e>
                     <m:sub>
@@ -3031,7 +3029,7 @@
                     <w:rPr>
                       <w:rFonts w:ascii="Cambria Math" w:hAnsi="Cambria Math"/>
                     </w:rPr>
-                    <m:t>A</m:t>
+                    <m:t>a</m:t>
                   </m:r>
                 </m:e>
                 <m:sub>
@@ -3153,7 +3151,7 @@
                     <w:rPr>
                       <w:rFonts w:ascii="Cambria Math" w:hAnsi="Cambria Math"/>
                     </w:rPr>
-                    <m:t>A</m:t>
+                    <m:t>a</m:t>
                   </m:r>
                 </m:e>
                 <m:sub>
@@ -3283,7 +3281,7 @@
                         <w:rPr>
                           <w:rFonts w:ascii="Cambria Math" w:hAnsi="Cambria Math"/>
                         </w:rPr>
-                        <m:t>A</m:t>
+                        <m:t>a</m:t>
                       </m:r>
                     </m:e>
                     <m:sub>
@@ -3359,7 +3357,7 @@
                             <w:rPr>
                               <w:rFonts w:ascii="Cambria Math" w:hAnsi="Cambria Math"/>
                             </w:rPr>
-                            <m:t>A</m:t>
+                            <m:t>a</m:t>
                           </m:r>
                         </m:e>
                         <m:sub>
@@ -3439,7 +3437,7 @@
                         <w:rPr>
                           <w:rFonts w:ascii="Cambria Math" w:hAnsi="Cambria Math"/>
                         </w:rPr>
-                        <m:t>A</m:t>
+                        <m:t>a</m:t>
                       </m:r>
                     </m:e>
                     <m:sub>
@@ -3548,7 +3546,7 @@
                     <w:rPr>
                       <w:rFonts w:ascii="Cambria Math" w:hAnsi="Cambria Math"/>
                     </w:rPr>
-                    <m:t>A</m:t>
+                    <m:t>a</m:t>
                   </m:r>
                 </m:e>
                 <m:sub>

</xml_diff>